<commit_message>
week 5 gemaakt en 3 aangepast
Je moet jou verbetering op week 3 even toevoegen.
</commit_message>
<xml_diff>
--- a/meetrapporten/template/Meetrapport week3.docx
+++ b/meetrapporten/template/Meetrapport week3.docx
@@ -29,30 +29,8 @@
         <w:rPr>
           <w:lang w:val="en-GB"/>
         </w:rPr>
-        <w:t xml:space="preserve">Edge detection </w:t>
-      </w:r>
-      <w:proofErr w:type="spellStart"/>
-      <w:r>
-        <w:rPr>
-          <w:lang w:val="en-GB"/>
-        </w:rPr>
-        <w:t>en</w:t>
-      </w:r>
-      <w:proofErr w:type="spellEnd"/>
-      <w:r>
-        <w:rPr>
-          <w:lang w:val="en-GB"/>
-        </w:rPr>
-        <w:t xml:space="preserve"> </w:t>
-      </w:r>
-      <w:proofErr w:type="spellStart"/>
-      <w:r>
-        <w:rPr>
-          <w:lang w:val="en-GB"/>
-        </w:rPr>
-        <w:t>thresholding</w:t>
-      </w:r>
-      <w:proofErr w:type="spellEnd"/>
+        <w:t>Edge detection en thresholding</w:t>
+      </w:r>
       <w:r>
         <w:rPr>
           <w:lang w:val="en-GB"/>
@@ -94,30 +72,8 @@
         <w:rPr>
           <w:lang w:val="nl-NL"/>
         </w:rPr>
-        <w:t xml:space="preserve">Gemaakt door Thijs van </w:t>
-      </w:r>
-      <w:proofErr w:type="spellStart"/>
-      <w:r>
-        <w:rPr>
-          <w:lang w:val="nl-NL"/>
-        </w:rPr>
-        <w:t>Tiem</w:t>
-      </w:r>
-      <w:proofErr w:type="spellEnd"/>
-      <w:r>
-        <w:rPr>
-          <w:lang w:val="nl-NL"/>
-        </w:rPr>
-        <w:t xml:space="preserve"> &amp; Jos </w:t>
-      </w:r>
-      <w:proofErr w:type="spellStart"/>
-      <w:r>
-        <w:rPr>
-          <w:lang w:val="nl-NL"/>
-        </w:rPr>
-        <w:t>Roijakkers</w:t>
-      </w:r>
-      <w:proofErr w:type="spellEnd"/>
+        <w:t>Gemaakt door Thijs van Tiem &amp; Jos Roijakkers</w:t>
+      </w:r>
     </w:p>
     <w:p>
       <w:pPr>
@@ -147,63 +103,7 @@
         <w:rPr>
           <w:lang w:val="nl-NL"/>
         </w:rPr>
-        <w:t xml:space="preserve">Het doel van dit onderdeel is te kijken naar de verschillende algoritmes en methodes die er gebruikt kunnen worden voor </w:t>
-      </w:r>
-      <w:proofErr w:type="spellStart"/>
-      <w:r>
-        <w:rPr>
-          <w:lang w:val="nl-NL"/>
-        </w:rPr>
-        <w:t>edge</w:t>
-      </w:r>
-      <w:proofErr w:type="spellEnd"/>
-      <w:r>
-        <w:rPr>
-          <w:lang w:val="nl-NL"/>
-        </w:rPr>
-        <w:t xml:space="preserve"> </w:t>
-      </w:r>
-      <w:proofErr w:type="spellStart"/>
-      <w:r>
-        <w:rPr>
-          <w:lang w:val="nl-NL"/>
-        </w:rPr>
-        <w:t>detection</w:t>
-      </w:r>
-      <w:proofErr w:type="spellEnd"/>
-      <w:r>
-        <w:rPr>
-          <w:lang w:val="nl-NL"/>
-        </w:rPr>
-        <w:t xml:space="preserve">. Hiervoor hebben wij een document gemaakt namelijk: “onderzoek </w:t>
-      </w:r>
-      <w:proofErr w:type="spellStart"/>
-      <w:r>
-        <w:rPr>
-          <w:lang w:val="nl-NL"/>
-        </w:rPr>
-        <w:t>edge</w:t>
-      </w:r>
-      <w:proofErr w:type="spellEnd"/>
-      <w:r>
-        <w:rPr>
-          <w:lang w:val="nl-NL"/>
-        </w:rPr>
-        <w:t xml:space="preserve"> detecion.docx”. Uiteindelijk hebben we de methode uit het onderzoek niet gebruikt maar de </w:t>
-      </w:r>
-      <w:proofErr w:type="spellStart"/>
-      <w:r>
-        <w:rPr>
-          <w:lang w:val="nl-NL"/>
-        </w:rPr>
-        <w:t>gaussian</w:t>
-      </w:r>
-      <w:proofErr w:type="spellEnd"/>
-      <w:r>
-        <w:rPr>
-          <w:lang w:val="nl-NL"/>
-        </w:rPr>
-        <w:t xml:space="preserve"> methode van de leraar.</w:t>
+        <w:t>Het doel van dit onderdeel is te kijken naar de verschillende algoritmes en methodes die er gebruikt kunnen worden voor edge detection. Hiervoor hebben wij een document gemaakt namelijk: “onderzoek edge detecion.docx”. Uiteindelijk hebben we de methode uit het onderzoek niet gebruikt maar de gaussian methode van de leraar.</w:t>
       </w:r>
       <w:r>
         <w:rPr>
@@ -216,44 +116,8 @@
           <w:lang w:val="nl-NL"/>
         </w:rPr>
         <w:br/>
-        <w:t xml:space="preserve">Het totale doel van deze opdracht is dus om meer te weten te komen over </w:t>
-      </w:r>
-      <w:proofErr w:type="spellStart"/>
-      <w:r>
-        <w:rPr>
-          <w:lang w:val="nl-NL"/>
-        </w:rPr>
-        <w:t>edge</w:t>
-      </w:r>
-      <w:proofErr w:type="spellEnd"/>
-      <w:r>
-        <w:rPr>
-          <w:lang w:val="nl-NL"/>
-        </w:rPr>
-        <w:t xml:space="preserve"> </w:t>
-      </w:r>
-      <w:proofErr w:type="spellStart"/>
-      <w:r>
-        <w:rPr>
-          <w:lang w:val="nl-NL"/>
-        </w:rPr>
-        <w:t>detection</w:t>
-      </w:r>
-      <w:proofErr w:type="spellEnd"/>
-      <w:r>
-        <w:rPr>
-          <w:lang w:val="nl-NL"/>
-        </w:rPr>
-        <w:t xml:space="preserve"> en </w:t>
-      </w:r>
-      <w:proofErr w:type="spellStart"/>
-      <w:r>
-        <w:rPr>
-          <w:lang w:val="nl-NL"/>
-        </w:rPr>
-        <w:t>thresholding</w:t>
-      </w:r>
-      <w:proofErr w:type="spellEnd"/>
+        <w:t>Het totale doel van deze opdracht is dus om meer te weten te komen over edge detection en thresholding</w:t>
+      </w:r>
     </w:p>
     <w:p>
       <w:pPr>
@@ -381,50 +245,16 @@
         <w:rPr>
           <w:lang w:val="nl-NL"/>
         </w:rPr>
-        <w:t xml:space="preserve">Deze keer word er niet naar de verschillende waardes gekeken in de uitvoer maar of de uitvoer van beide </w:t>
-      </w:r>
-      <w:proofErr w:type="spellStart"/>
-      <w:r>
-        <w:rPr>
-          <w:lang w:val="nl-NL"/>
-        </w:rPr>
-        <w:t>thresholdings</w:t>
-      </w:r>
-      <w:proofErr w:type="spellEnd"/>
-      <w:r>
-        <w:rPr>
-          <w:lang w:val="nl-NL"/>
-        </w:rPr>
-        <w:t xml:space="preserve"> en </w:t>
-      </w:r>
-      <w:proofErr w:type="spellStart"/>
-      <w:r>
-        <w:rPr>
-          <w:lang w:val="nl-NL"/>
-        </w:rPr>
-        <w:t>edge</w:t>
-      </w:r>
-      <w:proofErr w:type="spellEnd"/>
-      <w:r>
-        <w:rPr>
-          <w:lang w:val="nl-NL"/>
-        </w:rPr>
-        <w:t xml:space="preserve"> </w:t>
-      </w:r>
-      <w:proofErr w:type="spellStart"/>
-      <w:r>
-        <w:rPr>
-          <w:lang w:val="nl-NL"/>
-        </w:rPr>
-        <w:t>detections</w:t>
-      </w:r>
-      <w:proofErr w:type="spellEnd"/>
-      <w:r>
-        <w:rPr>
-          <w:lang w:val="nl-NL"/>
-        </w:rPr>
-        <w:t xml:space="preserve"> werkelijk hetzelfde is. Hiervoor worden dus meerdere resultaten vergeleken en worden de gebruikte formules nog even toegelicht. </w:t>
-      </w:r>
+        <w:t xml:space="preserve">Deze keer word er niet naar de verschillende waardes gekeken in de uitvoer maar of de uitvoer van beide thresholdings en edge detections werkelijk hetzelfde is. Hiervoor worden dus meerdere resultaten vergeleken en worden de gebruikte formules nog even toegelicht. </w:t>
+      </w:r>
+      <w:r>
+        <w:rPr>
+          <w:lang w:val="nl-NL"/>
+        </w:rPr>
+        <w:t>(de formules zijn in onderdeel 1.6 te vinden)</w:t>
+      </w:r>
+      <w:bookmarkStart w:id="0" w:name="_GoBack"/>
+      <w:bookmarkEnd w:id="0"/>
     </w:p>
     <w:p>
       <w:pPr>
@@ -625,49 +455,7 @@
         <w:rPr>
           <w:lang w:val="nl-NL"/>
         </w:rPr>
-        <w:t xml:space="preserve">Zoals je bij de leraar ziet is de </w:t>
-      </w:r>
-      <w:proofErr w:type="spellStart"/>
-      <w:r>
-        <w:rPr>
-          <w:lang w:val="nl-NL"/>
-        </w:rPr>
-        <w:t>thresholding</w:t>
-      </w:r>
-      <w:proofErr w:type="spellEnd"/>
-      <w:r>
-        <w:rPr>
-          <w:lang w:val="nl-NL"/>
-        </w:rPr>
-        <w:t xml:space="preserve"> heel dun en komen de verschillen tussen randen en niet randen heel duidelijk over. Op deze manier kan er door het programma duidelijk gedetecteerd worden waar de randen liggen en is er ook een duidelijk verschil tussen de randen en andere verschillen. Prima om te gebruiken als </w:t>
-      </w:r>
-      <w:proofErr w:type="spellStart"/>
-      <w:r>
-        <w:rPr>
-          <w:lang w:val="nl-NL"/>
-        </w:rPr>
-        <w:t>Vision</w:t>
-      </w:r>
-      <w:proofErr w:type="spellEnd"/>
-      <w:r>
-        <w:rPr>
-          <w:lang w:val="nl-NL"/>
-        </w:rPr>
-        <w:t xml:space="preserve"> </w:t>
-      </w:r>
-      <w:proofErr w:type="spellStart"/>
-      <w:r>
-        <w:rPr>
-          <w:lang w:val="nl-NL"/>
-        </w:rPr>
-        <w:t>thresholding</w:t>
-      </w:r>
-      <w:proofErr w:type="spellEnd"/>
-      <w:r>
-        <w:rPr>
-          <w:lang w:val="nl-NL"/>
-        </w:rPr>
-        <w:t xml:space="preserve"> voor gezichtsherkenning.</w:t>
+        <w:t>Zoals je bij de leraar ziet is de thresholding heel dun en komen de verschillen tussen randen en niet randen heel duidelijk over. Op deze manier kan er door het programma duidelijk gedetecteerd worden waar de randen liggen en is er ook een duidelijk verschil tussen de randen en andere verschillen. Prima om te gebruiken als Vision thresholding voor gezichtsherkenning.</w:t>
       </w:r>
     </w:p>
     <w:p>
@@ -707,21 +495,7 @@
         <w:rPr>
           <w:lang w:val="nl-NL"/>
         </w:rPr>
-        <w:t xml:space="preserve">als die van de leraar weergeven alleen met onze </w:t>
-      </w:r>
-      <w:proofErr w:type="spellStart"/>
-      <w:r>
-        <w:rPr>
-          <w:lang w:val="nl-NL"/>
-        </w:rPr>
-        <w:t>thresholding</w:t>
-      </w:r>
-      <w:proofErr w:type="spellEnd"/>
-      <w:r>
-        <w:rPr>
-          <w:lang w:val="nl-NL"/>
-        </w:rPr>
-        <w:t>.</w:t>
+        <w:t>als die van de leraar weergeven alleen met onze thresholding.</w:t>
       </w:r>
     </w:p>
     <w:p>
@@ -881,77 +655,7 @@
         <w:rPr>
           <w:lang w:val="nl-NL"/>
         </w:rPr>
-        <w:t xml:space="preserve">Zoals je hier gaat het maar op een van de drie afbeeldingen goed met onze </w:t>
-      </w:r>
-      <w:proofErr w:type="spellStart"/>
-      <w:r>
-        <w:rPr>
-          <w:lang w:val="nl-NL"/>
-        </w:rPr>
-        <w:t>thresholding</w:t>
-      </w:r>
-      <w:proofErr w:type="spellEnd"/>
-      <w:r>
-        <w:rPr>
-          <w:lang w:val="nl-NL"/>
-        </w:rPr>
-        <w:t>/</w:t>
-      </w:r>
-      <w:proofErr w:type="spellStart"/>
-      <w:r>
-        <w:rPr>
-          <w:lang w:val="nl-NL"/>
-        </w:rPr>
-        <w:t>edge</w:t>
-      </w:r>
-      <w:proofErr w:type="spellEnd"/>
-      <w:r>
-        <w:rPr>
-          <w:lang w:val="nl-NL"/>
-        </w:rPr>
-        <w:t xml:space="preserve"> </w:t>
-      </w:r>
-      <w:proofErr w:type="spellStart"/>
-      <w:r>
-        <w:rPr>
-          <w:lang w:val="nl-NL"/>
-        </w:rPr>
-        <w:t>detection</w:t>
-      </w:r>
-      <w:proofErr w:type="spellEnd"/>
-      <w:r>
-        <w:rPr>
-          <w:lang w:val="nl-NL"/>
-        </w:rPr>
-        <w:t xml:space="preserve">. Dit komt omdat onze </w:t>
-      </w:r>
-      <w:proofErr w:type="spellStart"/>
-      <w:r>
-        <w:rPr>
-          <w:lang w:val="nl-NL"/>
-        </w:rPr>
-        <w:t>edge</w:t>
-      </w:r>
-      <w:proofErr w:type="spellEnd"/>
-      <w:r>
-        <w:rPr>
-          <w:lang w:val="nl-NL"/>
-        </w:rPr>
-        <w:t xml:space="preserve"> </w:t>
-      </w:r>
-      <w:proofErr w:type="spellStart"/>
-      <w:r>
-        <w:rPr>
-          <w:lang w:val="nl-NL"/>
-        </w:rPr>
-        <w:t>detection</w:t>
-      </w:r>
-      <w:proofErr w:type="spellEnd"/>
-      <w:r>
-        <w:rPr>
-          <w:lang w:val="nl-NL"/>
-        </w:rPr>
-        <w:t xml:space="preserve"> te snel verschillen in randen detecteert en dit dik verwerkt in de lijnen. Op deze manier weet de gezichtsherkenning niet meer wat nu de werkelijke randen zijn en zal de gezichtsherkenning </w:t>
+        <w:t xml:space="preserve">Zoals je hier gaat het maar op een van de drie afbeeldingen goed met onze thresholding/edge detection. Dit komt omdat onze edge detection te snel verschillen in randen detecteert en dit dik verwerkt in de lijnen. Op deze manier weet de gezichtsherkenning niet meer wat nu de werkelijke randen zijn en zal de gezichtsherkenning </w:t>
       </w:r>
       <w:r>
         <w:rPr>
@@ -970,49 +674,7 @@
         <w:rPr>
           <w:lang w:val="nl-NL"/>
         </w:rPr>
-        <w:t xml:space="preserve">Uit deze resultaten valt dus tijdelijk te concluderen dat onze </w:t>
-      </w:r>
-      <w:proofErr w:type="spellStart"/>
-      <w:r>
-        <w:rPr>
-          <w:lang w:val="nl-NL"/>
-        </w:rPr>
-        <w:t>edge</w:t>
-      </w:r>
-      <w:proofErr w:type="spellEnd"/>
-      <w:r>
-        <w:rPr>
-          <w:lang w:val="nl-NL"/>
-        </w:rPr>
-        <w:t xml:space="preserve"> </w:t>
-      </w:r>
-      <w:proofErr w:type="spellStart"/>
-      <w:r>
-        <w:rPr>
-          <w:lang w:val="nl-NL"/>
-        </w:rPr>
-        <w:t>detection</w:t>
-      </w:r>
-      <w:proofErr w:type="spellEnd"/>
-      <w:r>
-        <w:rPr>
-          <w:lang w:val="nl-NL"/>
-        </w:rPr>
-        <w:t xml:space="preserve"> te precies werkt voor het </w:t>
-      </w:r>
-      <w:proofErr w:type="spellStart"/>
-      <w:r>
-        <w:rPr>
-          <w:lang w:val="nl-NL"/>
-        </w:rPr>
-        <w:t>vision</w:t>
-      </w:r>
-      <w:proofErr w:type="spellEnd"/>
-      <w:r>
-        <w:rPr>
-          <w:lang w:val="nl-NL"/>
-        </w:rPr>
-        <w:t xml:space="preserve"> algoritmen </w:t>
+        <w:t xml:space="preserve">Uit deze resultaten valt dus tijdelijk te concluderen dat onze edge detection te precies werkt voor het vision algoritmen </w:t>
       </w:r>
     </w:p>
     <w:p>
@@ -1057,21 +719,7 @@
         <w:rPr>
           <w:lang w:val="nl-NL"/>
         </w:rPr>
-        <w:t xml:space="preserve">Het programma werkt maar 1/3 van de keren met ons algoritmen. Zoals hierboven al werd benoemd komt dit door onze </w:t>
-      </w:r>
-      <w:proofErr w:type="spellStart"/>
-      <w:r>
-        <w:rPr>
-          <w:lang w:val="nl-NL"/>
-        </w:rPr>
-        <w:t>thresholding</w:t>
-      </w:r>
-      <w:proofErr w:type="spellEnd"/>
-      <w:r>
-        <w:rPr>
-          <w:lang w:val="nl-NL"/>
-        </w:rPr>
-        <w:t xml:space="preserve">. De lijnen zijn te dik en snel gemaakt om een echt gezicht te herkennen. De belichting en schaduwen van het plaatje bepalen dus als snel of een afbeelding zal werken of niet. Het huidige algoritmen is dus te gevoelig en dus niet geschikt voor gezichtsherkenning. </w:t>
+        <w:t xml:space="preserve">Het programma werkt maar 1/3 van de keren met ons algoritmen. Zoals hierboven al werd benoemd komt dit door onze thresholding. De lijnen zijn te dik en snel gemaakt om een echt gezicht te herkennen. De belichting en schaduwen van het plaatje bepalen dus als snel of een afbeelding zal werken of niet. Het huidige algoritmen is dus te gevoelig en dus niet geschikt voor gezichtsherkenning. </w:t>
       </w:r>
     </w:p>
     <w:p>
@@ -1187,33 +835,11 @@
           <w:lang w:val="nl-NL"/>
         </w:rPr>
       </w:pPr>
-      <w:proofErr w:type="spellStart"/>
-      <w:r>
-        <w:rPr>
-          <w:lang w:val="nl-NL"/>
-        </w:rPr>
-        <w:t>const</w:t>
-      </w:r>
-      <w:proofErr w:type="spellEnd"/>
-      <w:r>
-        <w:rPr>
-          <w:lang w:val="nl-NL"/>
-        </w:rPr>
-        <w:t xml:space="preserve"> int </w:t>
-      </w:r>
-      <w:proofErr w:type="spellStart"/>
-      <w:r>
-        <w:rPr>
-          <w:lang w:val="nl-NL"/>
-        </w:rPr>
-        <w:t>StudentPreProcessing</w:t>
-      </w:r>
-      <w:proofErr w:type="spellEnd"/>
-      <w:r>
-        <w:rPr>
-          <w:lang w:val="nl-NL"/>
-        </w:rPr>
-        <w:t>::kernel5x5[5][5] =</w:t>
+      <w:r>
+        <w:rPr>
+          <w:lang w:val="nl-NL"/>
+        </w:rPr>
+        <w:t>const int StudentPreProcessing::kernel5x5[5][5] =</w:t>
       </w:r>
     </w:p>
     <w:p>
@@ -1305,33 +931,11 @@
           <w:lang w:val="nl-NL"/>
         </w:rPr>
       </w:pPr>
-      <w:proofErr w:type="spellStart"/>
-      <w:r>
-        <w:rPr>
-          <w:lang w:val="nl-NL"/>
-        </w:rPr>
-        <w:t>const</w:t>
-      </w:r>
-      <w:proofErr w:type="spellEnd"/>
-      <w:r>
-        <w:rPr>
-          <w:lang w:val="nl-NL"/>
-        </w:rPr>
-        <w:t xml:space="preserve"> int </w:t>
-      </w:r>
-      <w:proofErr w:type="spellStart"/>
-      <w:r>
-        <w:rPr>
-          <w:lang w:val="nl-NL"/>
-        </w:rPr>
-        <w:t>StudentPreProcessing</w:t>
-      </w:r>
-      <w:proofErr w:type="spellEnd"/>
-      <w:r>
-        <w:rPr>
-          <w:lang w:val="nl-NL"/>
-        </w:rPr>
-        <w:t>::LapKernel5x5[5][5] =</w:t>
+      <w:r>
+        <w:rPr>
+          <w:lang w:val="nl-NL"/>
+        </w:rPr>
+        <w:t>const int StudentPreProcessing::LapKernel5x5[5][5] =</w:t>
       </w:r>
     </w:p>
     <w:p>
@@ -1401,35 +1005,7 @@
         <w:rPr>
           <w:lang w:val="nl-NL"/>
         </w:rPr>
-        <w:t>{ -1, -1, -1, -1, -1 }}; //</w:t>
-      </w:r>
-      <w:proofErr w:type="spellStart"/>
-      <w:r>
-        <w:rPr>
-          <w:lang w:val="nl-NL"/>
-        </w:rPr>
-        <w:t>laplacian</w:t>
-      </w:r>
-      <w:proofErr w:type="spellEnd"/>
-      <w:r>
-        <w:rPr>
-          <w:lang w:val="nl-NL"/>
-        </w:rPr>
-        <w:t xml:space="preserve"> </w:t>
-      </w:r>
-      <w:proofErr w:type="spellStart"/>
-      <w:r>
-        <w:rPr>
-          <w:lang w:val="nl-NL"/>
-        </w:rPr>
-        <w:t>kernel</w:t>
-      </w:r>
-      <w:proofErr w:type="spellEnd"/>
-      <w:r>
-        <w:rPr>
-          <w:lang w:val="nl-NL"/>
-        </w:rPr>
-        <w:t xml:space="preserve"> is het gewicht altijd 0</w:t>
+        <w:t>{ -1, -1, -1, -1, -1 }}; //laplacian kernel is het gewicht altijd 0</w:t>
       </w:r>
       <w:r>
         <w:rPr>
@@ -1455,35 +1031,7 @@
           <w:lang w:val="nl-NL"/>
         </w:rPr>
         <w:br/>
-        <w:t xml:space="preserve">Uiteindelijk hebben we dan een </w:t>
-      </w:r>
-      <w:proofErr w:type="spellStart"/>
-      <w:r>
-        <w:rPr>
-          <w:lang w:val="nl-NL"/>
-        </w:rPr>
-        <w:t>edge</w:t>
-      </w:r>
-      <w:proofErr w:type="spellEnd"/>
-      <w:r>
-        <w:rPr>
-          <w:lang w:val="nl-NL"/>
-        </w:rPr>
-        <w:t xml:space="preserve"> </w:t>
-      </w:r>
-      <w:proofErr w:type="spellStart"/>
-      <w:r>
-        <w:rPr>
-          <w:lang w:val="nl-NL"/>
-        </w:rPr>
-        <w:t>detection</w:t>
-      </w:r>
-      <w:proofErr w:type="spellEnd"/>
-      <w:r>
-        <w:rPr>
-          <w:lang w:val="nl-NL"/>
-        </w:rPr>
-        <w:t xml:space="preserve"> die aan de hand van de onderliggende afbeelding word toegelicht: </w:t>
+        <w:t xml:space="preserve">Uiteindelijk hebben we dan een edge detection die aan de hand van de onderliggende afbeelding word toegelicht: </w:t>
       </w:r>
       <w:r>
         <w:rPr>
@@ -1562,21 +1110,7 @@
         <w:rPr>
           <w:lang w:val="nl-NL"/>
         </w:rPr>
-        <w:t xml:space="preserve">alles daaropvolgend in een </w:t>
-      </w:r>
-      <w:proofErr w:type="spellStart"/>
-      <w:r>
-        <w:rPr>
-          <w:lang w:val="nl-NL"/>
-        </w:rPr>
-        <w:t>intensity</w:t>
-      </w:r>
-      <w:proofErr w:type="spellEnd"/>
-      <w:r>
-        <w:rPr>
-          <w:lang w:val="nl-NL"/>
-        </w:rPr>
-        <w:t xml:space="preserve"> image</w:t>
+        <w:t>alles daaropvolgend in een intensity image</w:t>
       </w:r>
       <w:r>
         <w:rPr>
@@ -1597,134 +1131,20 @@
           <w:b/>
           <w:lang w:val="nl-NL"/>
         </w:rPr>
-        <w:t xml:space="preserve">Bij de </w:t>
-      </w:r>
-      <w:proofErr w:type="spellStart"/>
-      <w:r>
-        <w:rPr>
-          <w:b/>
-          <w:lang w:val="nl-NL"/>
-        </w:rPr>
-        <w:t>thresholding</w:t>
-      </w:r>
-      <w:proofErr w:type="spellEnd"/>
-      <w:r>
-        <w:rPr>
-          <w:b/>
-          <w:lang w:val="nl-NL"/>
-        </w:rPr>
-        <w:t xml:space="preserve"> gebeurd er het volgende:</w:t>
-      </w:r>
-    </w:p>
-    <w:p>
-      <w:pPr>
-        <w:rPr>
-          <w:lang w:val="nl-NL"/>
-        </w:rPr>
-      </w:pPr>
-      <w:r>
-        <w:rPr>
-          <w:lang w:val="nl-NL"/>
-        </w:rPr>
-        <w:t xml:space="preserve">Er word aan de hand van de </w:t>
-      </w:r>
-      <w:proofErr w:type="spellStart"/>
-      <w:r>
-        <w:rPr>
-          <w:lang w:val="nl-NL"/>
-        </w:rPr>
-        <w:t>Otsu</w:t>
-      </w:r>
-      <w:proofErr w:type="spellEnd"/>
-      <w:r>
-        <w:rPr>
-          <w:lang w:val="nl-NL"/>
-        </w:rPr>
-        <w:t xml:space="preserve"> methode een pixel gepakt. Wanneer de gezeten waarden aan de hand van </w:t>
-      </w:r>
-      <w:proofErr w:type="spellStart"/>
-      <w:r>
-        <w:rPr>
-          <w:lang w:val="nl-NL"/>
-        </w:rPr>
-        <w:t>Otsu</w:t>
-      </w:r>
-      <w:proofErr w:type="spellEnd"/>
-      <w:r>
-        <w:rPr>
-          <w:lang w:val="nl-NL"/>
-        </w:rPr>
-        <w:t xml:space="preserve"> formule hoger is dan de waarde van de </w:t>
-      </w:r>
-      <w:proofErr w:type="spellStart"/>
-      <w:r>
-        <w:rPr>
-          <w:lang w:val="nl-NL"/>
-        </w:rPr>
-        <w:t>Otsu</w:t>
-      </w:r>
-      <w:proofErr w:type="spellEnd"/>
-      <w:r>
-        <w:rPr>
-          <w:lang w:val="nl-NL"/>
-        </w:rPr>
-        <w:t xml:space="preserve"> methode word deze op zwart gezet en wanneer hij hieronder zit word hij op het wit gezet. Naderhand word dit omgedraaid en heb je dus de </w:t>
-      </w:r>
-      <w:proofErr w:type="spellStart"/>
-      <w:r>
-        <w:rPr>
-          <w:lang w:val="nl-NL"/>
-        </w:rPr>
-        <w:t>edges</w:t>
-      </w:r>
-      <w:proofErr w:type="spellEnd"/>
-      <w:r>
-        <w:rPr>
-          <w:lang w:val="nl-NL"/>
-        </w:rPr>
-        <w:t xml:space="preserve">. Helaas werkt de </w:t>
-      </w:r>
-      <w:proofErr w:type="spellStart"/>
-      <w:r>
-        <w:rPr>
-          <w:lang w:val="nl-NL"/>
-        </w:rPr>
-        <w:t>Otsu</w:t>
-      </w:r>
-      <w:proofErr w:type="spellEnd"/>
-      <w:r>
-        <w:rPr>
-          <w:lang w:val="nl-NL"/>
-        </w:rPr>
-        <w:t xml:space="preserve"> methode te goed voor </w:t>
-      </w:r>
-      <w:proofErr w:type="spellStart"/>
-      <w:r>
-        <w:rPr>
-          <w:lang w:val="nl-NL"/>
-        </w:rPr>
-        <w:t>edges</w:t>
-      </w:r>
-      <w:proofErr w:type="spellEnd"/>
-      <w:r>
-        <w:rPr>
-          <w:lang w:val="nl-NL"/>
-        </w:rPr>
-        <w:t xml:space="preserve">. Hij zet bij ons de waarden te laag waardoor hij te snel een </w:t>
-      </w:r>
-      <w:proofErr w:type="spellStart"/>
-      <w:r>
-        <w:rPr>
-          <w:lang w:val="nl-NL"/>
-        </w:rPr>
-        <w:t>edge</w:t>
-      </w:r>
-      <w:proofErr w:type="spellEnd"/>
-      <w:r>
-        <w:rPr>
-          <w:lang w:val="nl-NL"/>
-        </w:rPr>
-        <w:t xml:space="preserve"> </w:t>
+        <w:t>Bij de thresholding gebeurd er het volgende:</w:t>
+      </w:r>
+    </w:p>
+    <w:p>
+      <w:pPr>
+        <w:rPr>
+          <w:lang w:val="nl-NL"/>
+        </w:rPr>
+      </w:pPr>
+      <w:r>
+        <w:rPr>
+          <w:lang w:val="nl-NL"/>
+        </w:rPr>
+        <w:t xml:space="preserve">Er word aan de hand van de Otsu methode een pixel gepakt. Wanneer de gezeten waarden aan de hand van Otsu formule hoger is dan de waarde van de Otsu methode word deze op zwart gezet en wanneer hij hieronder zit word hij op het wit gezet. Naderhand word dit omgedraaid en heb je dus de edges. Helaas werkt de Otsu methode te goed voor edges. Hij zet bij ons de waarden te laag waardoor hij te snel een edge </w:t>
       </w:r>
       <w:r>
         <w:rPr>
@@ -1732,47 +1152,17 @@
         </w:rPr>
         <w:t>detecteert</w:t>
       </w:r>
-      <w:bookmarkStart w:id="0" w:name="_GoBack"/>
-      <w:bookmarkEnd w:id="0"/>
-      <w:r>
-        <w:rPr>
-          <w:lang w:val="nl-NL"/>
-        </w:rPr>
-        <w:t xml:space="preserve">.  De </w:t>
-      </w:r>
-      <w:proofErr w:type="spellStart"/>
-      <w:r>
-        <w:rPr>
-          <w:lang w:val="nl-NL"/>
-        </w:rPr>
-        <w:t>otsu</w:t>
-      </w:r>
-      <w:proofErr w:type="spellEnd"/>
-      <w:r>
-        <w:rPr>
-          <w:lang w:val="nl-NL"/>
-        </w:rPr>
-        <w:t xml:space="preserve"> methode is dus niet gesc</w:t>
-      </w:r>
-      <w:r>
-        <w:rPr>
-          <w:lang w:val="nl-NL"/>
-        </w:rPr>
-        <w:t xml:space="preserve">hikt voor dit </w:t>
-      </w:r>
-      <w:proofErr w:type="spellStart"/>
-      <w:r>
-        <w:rPr>
-          <w:lang w:val="nl-NL"/>
-        </w:rPr>
-        <w:t>vision</w:t>
-      </w:r>
-      <w:proofErr w:type="spellEnd"/>
-      <w:r>
-        <w:rPr>
-          <w:lang w:val="nl-NL"/>
-        </w:rPr>
-        <w:t xml:space="preserve"> algoritmen.</w:t>
+      <w:r>
+        <w:rPr>
+          <w:lang w:val="nl-NL"/>
+        </w:rPr>
+        <w:t>.  De otsu methode is dus niet gesc</w:t>
+      </w:r>
+      <w:r>
+        <w:rPr>
+          <w:lang w:val="nl-NL"/>
+        </w:rPr>
+        <w:t>hikt voor dit vision algoritmen.</w:t>
       </w:r>
     </w:p>
     <w:p>
@@ -1816,49 +1206,7 @@
         <w:rPr>
           <w:lang w:val="nl-NL"/>
         </w:rPr>
-        <w:t xml:space="preserve">Onze </w:t>
-      </w:r>
-      <w:proofErr w:type="spellStart"/>
-      <w:r>
-        <w:rPr>
-          <w:lang w:val="nl-NL"/>
-        </w:rPr>
-        <w:t>edge</w:t>
-      </w:r>
-      <w:proofErr w:type="spellEnd"/>
-      <w:r>
-        <w:rPr>
-          <w:lang w:val="nl-NL"/>
-        </w:rPr>
-        <w:t xml:space="preserve"> </w:t>
-      </w:r>
-      <w:proofErr w:type="spellStart"/>
-      <w:r>
-        <w:rPr>
-          <w:lang w:val="nl-NL"/>
-        </w:rPr>
-        <w:t>detection</w:t>
-      </w:r>
-      <w:proofErr w:type="spellEnd"/>
-      <w:r>
-        <w:rPr>
-          <w:lang w:val="nl-NL"/>
-        </w:rPr>
-        <w:t xml:space="preserve"> is niet bruikbaar voor gezichtsherkenning vanwege zijn precisie in het scheiden. Hij vind namelijk bijna alle </w:t>
-      </w:r>
-      <w:proofErr w:type="spellStart"/>
-      <w:r>
-        <w:rPr>
-          <w:lang w:val="nl-NL"/>
-        </w:rPr>
-        <w:t>edges</w:t>
-      </w:r>
-      <w:proofErr w:type="spellEnd"/>
-      <w:r>
-        <w:rPr>
-          <w:lang w:val="nl-NL"/>
-        </w:rPr>
-        <w:t xml:space="preserve"> terwijl hij alleen de randen van het gezicht moet hebben. Voor de rest zijn we  tevreden over het resultaat maar ha</w:t>
+        <w:t>Onze edge detection is niet bruikbaar voor gezichtsherkenning vanwege zijn precisie in het scheiden. Hij vind namelijk bijna alle edges terwijl hij alleen de randen van het gezicht moet hebben. Voor de rest zijn we  tevreden over het resultaat maar ha</w:t>
       </w:r>
       <w:r>
         <w:rPr>
@@ -1907,21 +1255,7 @@
         <w:rPr>
           <w:lang w:val="nl-NL"/>
         </w:rPr>
-        <w:t xml:space="preserve"> ook al functioneert deze code zeker niet beter dan de vorige codes. In tegendeel is hij voor gezichtsherkenning juist slechter maar functioneert de </w:t>
-      </w:r>
-      <w:proofErr w:type="spellStart"/>
-      <w:r>
-        <w:rPr>
-          <w:lang w:val="nl-NL"/>
-        </w:rPr>
-        <w:t>Edge</w:t>
-      </w:r>
-      <w:proofErr w:type="spellEnd"/>
-      <w:r>
-        <w:rPr>
-          <w:lang w:val="nl-NL"/>
-        </w:rPr>
-        <w:t xml:space="preserve"> wel prima!</w:t>
+        <w:t xml:space="preserve"> ook al functioneert deze code zeker niet beter dan de vorige codes. In tegendeel is hij voor gezichtsherkenning juist slechter maar functioneert de Edge wel prima!</w:t>
       </w:r>
     </w:p>
     <w:p>

</xml_diff>